<commit_message>
Done with Sprint Review Protocols
</commit_message>
<xml_diff>
--- a/00_Dokumentation/zwischenabgabe/Review Protokoll Sprint 1 .docx
+++ b/00_Dokumentation/zwischenabgabe/Review Protokoll Sprint 1 .docx
@@ -84,21 +84,7 @@
         <w:rPr>
           <w:b/>
         </w:rPr>
-        <w:t xml:space="preserve">Liste der </w:t>
-      </w:r>
-      <w:proofErr w:type="spellStart"/>
-      <w:r>
-        <w:rPr>
-          <w:b/>
-        </w:rPr>
-        <w:t>SprintBacklog</w:t>
-      </w:r>
-      <w:proofErr w:type="spellEnd"/>
-      <w:r>
-        <w:rPr>
-          <w:b/>
-        </w:rPr>
-        <w:t xml:space="preserve">-Items </w:t>
+        <w:t xml:space="preserve">Liste der SprintBacklog-Items </w:t>
       </w:r>
     </w:p>
     <w:tbl>
@@ -160,13 +146,8 @@
             <w:tcW w:w="6520" w:type="dxa"/>
           </w:tcPr>
           <w:p>
-            <w:proofErr w:type="spellStart"/>
             <w:r>
-              <w:t>Loggertypes</w:t>
-            </w:r>
-            <w:proofErr w:type="spellEnd"/>
-            <w:r>
-              <w:t xml:space="preserve"> festlegen</w:t>
+              <w:t>Loggertypes festlegen</w:t>
             </w:r>
           </w:p>
         </w:tc>
@@ -197,13 +178,8 @@
             <w:tcW w:w="6520" w:type="dxa"/>
           </w:tcPr>
           <w:p>
-            <w:proofErr w:type="spellStart"/>
             <w:r>
-              <w:t>ProductBacklog</w:t>
-            </w:r>
-            <w:proofErr w:type="spellEnd"/>
-            <w:r>
-              <w:t xml:space="preserve"> vorbereiten</w:t>
+              <w:t>ProductBacklog vorbereiten</w:t>
             </w:r>
           </w:p>
         </w:tc>
@@ -301,13 +277,8 @@
             <w:tcW w:w="6520" w:type="dxa"/>
           </w:tcPr>
           <w:p>
-            <w:proofErr w:type="spellStart"/>
             <w:r>
-              <w:t>LogLevels</w:t>
-            </w:r>
-            <w:proofErr w:type="spellEnd"/>
-            <w:r>
-              <w:t xml:space="preserve"> im Game festlegen</w:t>
+              <w:t>LogLevels im Game festlegen</w:t>
             </w:r>
           </w:p>
         </w:tc>
@@ -370,13 +341,8 @@
             <w:tcW w:w="6520" w:type="dxa"/>
           </w:tcPr>
           <w:p>
-            <w:proofErr w:type="spellStart"/>
             <w:r>
-              <w:t>DailyScrum</w:t>
-            </w:r>
-            <w:proofErr w:type="spellEnd"/>
-            <w:r>
-              <w:t>-Konzept ausdenken</w:t>
+              <w:t>DailyScrum-Konzept ausdenken</w:t>
             </w:r>
           </w:p>
         </w:tc>
@@ -472,15 +438,7 @@
           </w:tcPr>
           <w:p>
             <w:r>
-              <w:t xml:space="preserve">String </w:t>
-            </w:r>
-            <w:proofErr w:type="spellStart"/>
-            <w:r>
-              <w:t>Persistor</w:t>
-            </w:r>
-            <w:proofErr w:type="spellEnd"/>
-            <w:r>
-              <w:t xml:space="preserve"> erstellen</w:t>
+              <w:t>String Persistor erstellen</w:t>
             </w:r>
           </w:p>
         </w:tc>
@@ -511,13 +469,8 @@
             <w:tcW w:w="6520" w:type="dxa"/>
           </w:tcPr>
           <w:p>
-            <w:proofErr w:type="spellStart"/>
             <w:r>
-              <w:t>FileWriter</w:t>
-            </w:r>
-            <w:proofErr w:type="spellEnd"/>
-            <w:r>
-              <w:t xml:space="preserve"> erstellen</w:t>
+              <w:t>FileWriter erstellen</w:t>
             </w:r>
           </w:p>
         </w:tc>
@@ -548,13 +501,8 @@
             <w:tcW w:w="6520" w:type="dxa"/>
           </w:tcPr>
           <w:p>
-            <w:proofErr w:type="spellStart"/>
             <w:r>
-              <w:t>LoggerServer</w:t>
-            </w:r>
-            <w:proofErr w:type="spellEnd"/>
-            <w:r>
-              <w:t xml:space="preserve"> erstellen</w:t>
+              <w:t>LoggerServer erstellen</w:t>
             </w:r>
           </w:p>
         </w:tc>
@@ -585,11 +533,9 @@
             <w:tcW w:w="6520" w:type="dxa"/>
           </w:tcPr>
           <w:p>
-            <w:proofErr w:type="spellStart"/>
             <w:r>
               <w:t>LogMessage</w:t>
             </w:r>
-            <w:proofErr w:type="spellEnd"/>
           </w:p>
         </w:tc>
         <w:tc>
@@ -619,11 +565,9 @@
             <w:tcW w:w="6520" w:type="dxa"/>
           </w:tcPr>
           <w:p>
-            <w:proofErr w:type="spellStart"/>
             <w:r>
               <w:t>LoggerSocket</w:t>
             </w:r>
-            <w:proofErr w:type="spellEnd"/>
           </w:p>
         </w:tc>
         <w:tc>
@@ -654,23 +598,7 @@
           </w:tcPr>
           <w:p>
             <w:r>
-              <w:t xml:space="preserve">Verbindung </w:t>
-            </w:r>
-            <w:proofErr w:type="spellStart"/>
-            <w:r>
-              <w:t>Application</w:t>
-            </w:r>
-            <w:proofErr w:type="spellEnd"/>
-            <w:r>
-              <w:t xml:space="preserve"> zu Logger &amp; </w:t>
-            </w:r>
-            <w:proofErr w:type="spellStart"/>
-            <w:r>
-              <w:t>Loggersetup</w:t>
-            </w:r>
-            <w:proofErr w:type="spellEnd"/>
-            <w:r>
-              <w:t xml:space="preserve"> herstellen</w:t>
+              <w:t>Verbindung Application zu Logger &amp; Loggersetup herstellen</w:t>
             </w:r>
           </w:p>
         </w:tc>
@@ -701,13 +629,8 @@
             <w:tcW w:w="6520" w:type="dxa"/>
           </w:tcPr>
           <w:p>
-            <w:proofErr w:type="spellStart"/>
             <w:r>
-              <w:t>BaseLogger</w:t>
-            </w:r>
-            <w:proofErr w:type="spellEnd"/>
-            <w:r>
-              <w:t xml:space="preserve"> implementieren</w:t>
+              <w:t>BaseLogger implementieren</w:t>
             </w:r>
           </w:p>
         </w:tc>
@@ -770,13 +693,8 @@
             <w:tcW w:w="6520" w:type="dxa"/>
           </w:tcPr>
           <w:p>
-            <w:proofErr w:type="spellStart"/>
             <w:r>
-              <w:t>Exception</w:t>
-            </w:r>
-            <w:proofErr w:type="spellEnd"/>
-            <w:r>
-              <w:t xml:space="preserve"> Handling bei Verbindungsunterbruch</w:t>
+              <w:t>Exception Handling bei Verbindungsunterbruch</w:t>
             </w:r>
           </w:p>
         </w:tc>
@@ -807,13 +725,8 @@
             <w:tcW w:w="6520" w:type="dxa"/>
           </w:tcPr>
           <w:p>
-            <w:proofErr w:type="spellStart"/>
             <w:r>
-              <w:t>DemoLogger</w:t>
-            </w:r>
-            <w:proofErr w:type="spellEnd"/>
-            <w:r>
-              <w:t xml:space="preserve"> implementieren</w:t>
+              <w:t>DemoLogger implementieren</w:t>
             </w:r>
           </w:p>
         </w:tc>
@@ -888,6 +801,20 @@
       <w:r>
         <w:t>VA-10 – VA-19: Fälschlicherweise im Sprint 1 erstellt worden, anstatt auf dem Backlog. Werden bei der Sprintplanung für Sprint 2 entsprechend verschoben.</w:t>
       </w:r>
+    </w:p>
+    <w:p>
+      <w:pPr>
+        <w:pStyle w:val="Listenabsatz"/>
+        <w:numPr>
+          <w:ilvl w:val="0"/>
+          <w:numId w:val="32"/>
+        </w:numPr>
+      </w:pPr>
+      <w:r>
+        <w:t>Bis jetzt noch keine Tests.</w:t>
+      </w:r>
+      <w:bookmarkStart w:id="2" w:name="_GoBack"/>
+      <w:bookmarkEnd w:id="2"/>
     </w:p>
     <w:bookmarkEnd w:id="1"/>
     <w:p>
@@ -1039,8 +966,6 @@
           <w:b/>
         </w:rPr>
       </w:pPr>
-      <w:bookmarkStart w:id="2" w:name="_GoBack"/>
-      <w:bookmarkEnd w:id="2"/>
     </w:p>
     <w:p>
       <w:pPr>
@@ -1160,16 +1085,8 @@
       <w:rPr>
         <w:b/>
       </w:rPr>
-      <w:t>Freigabe durch Product-</w:t>
-    </w:r>
-    <w:proofErr w:type="spellStart"/>
-    <w:r>
-      <w:rPr>
-        <w:b/>
-      </w:rPr>
-      <w:t>Owner</w:t>
-    </w:r>
-    <w:proofErr w:type="spellEnd"/>
+      <w:t>Freigabe durch Product-Owner</w:t>
+    </w:r>
     <w:r>
       <w:rPr>
         <w:b/>
@@ -1504,16 +1421,8 @@
       <w:rPr>
         <w:b/>
       </w:rPr>
-      <w:t>Freigabe durch Product-</w:t>
-    </w:r>
-    <w:proofErr w:type="spellStart"/>
-    <w:r>
-      <w:rPr>
-        <w:b/>
-      </w:rPr>
-      <w:t>Owner</w:t>
-    </w:r>
-    <w:proofErr w:type="spellEnd"/>
+      <w:t>Freigabe durch Product-Owner</w:t>
+    </w:r>
     <w:r>
       <w:rPr>
         <w:b/>
@@ -1682,59 +1591,21 @@
         <w:lang w:val="en-US"/>
       </w:rPr>
     </w:pPr>
-    <w:proofErr w:type="spellStart"/>
     <w:r>
       <w:rPr>
         <w:sz w:val="18"/>
         <w:szCs w:val="22"/>
         <w:lang w:val="en-US"/>
       </w:rPr>
-      <w:t>Protokoll</w:t>
-    </w:r>
-    <w:proofErr w:type="spellEnd"/>
+      <w:t>Protokoll Sprintreview</w:t>
+    </w:r>
     <w:r>
       <w:rPr>
         <w:sz w:val="18"/>
         <w:szCs w:val="22"/>
         <w:lang w:val="en-US"/>
       </w:rPr>
-      <w:t xml:space="preserve"> </w:t>
-    </w:r>
-    <w:proofErr w:type="spellStart"/>
-    <w:r>
-      <w:rPr>
-        <w:sz w:val="18"/>
-        <w:szCs w:val="22"/>
-        <w:lang w:val="en-US"/>
-      </w:rPr>
-      <w:t>Sprintreview</w:t>
-    </w:r>
-    <w:proofErr w:type="spellEnd"/>
-    <w:r>
-      <w:rPr>
-        <w:sz w:val="18"/>
-        <w:szCs w:val="22"/>
-        <w:lang w:val="en-US"/>
-      </w:rPr>
-      <w:t xml:space="preserve"> – </w:t>
-    </w:r>
-    <w:proofErr w:type="spellStart"/>
-    <w:r>
-      <w:rPr>
-        <w:sz w:val="18"/>
-        <w:szCs w:val="22"/>
-        <w:lang w:val="en-US"/>
-      </w:rPr>
-      <w:t>Inspiriert</w:t>
-    </w:r>
-    <w:proofErr w:type="spellEnd"/>
-    <w:r>
-      <w:rPr>
-        <w:sz w:val="18"/>
-        <w:szCs w:val="22"/>
-        <w:lang w:val="en-US"/>
-      </w:rPr>
-      <w:t xml:space="preserve"> von Standards des Institute of Electrical and Electronics Engineers</w:t>
+      <w:t xml:space="preserve"> – Inspiriert von Standards des Institute of Electrical and Electronics Engineers</w:t>
     </w:r>
     <w:r>
       <w:rPr>
@@ -1743,24 +1614,7 @@
         <w:lang w:val="en-US"/>
       </w:rPr>
       <w:tab/>
-    </w:r>
-    <w:proofErr w:type="spellStart"/>
-    <w:r>
-      <w:rPr>
-        <w:sz w:val="22"/>
-        <w:szCs w:val="22"/>
-        <w:lang w:val="en-US"/>
-      </w:rPr>
-      <w:t>Seite</w:t>
-    </w:r>
-    <w:proofErr w:type="spellEnd"/>
-    <w:r>
-      <w:rPr>
-        <w:sz w:val="22"/>
-        <w:szCs w:val="22"/>
-        <w:lang w:val="en-US"/>
-      </w:rPr>
-      <w:t xml:space="preserve"> </w:t>
+      <w:t xml:space="preserve">Seite </w:t>
     </w:r>
     <w:r>
       <w:rPr>
@@ -2268,27 +2122,16 @@
         <w:sz w:val="22"/>
         <w:szCs w:val="22"/>
       </w:rPr>
-      <w:t xml:space="preserve">Christopher </w:t>
-    </w:r>
-    <w:proofErr w:type="gramStart"/>
-    <w:r>
-      <w:rPr>
-        <w:i/>
+      <w:t>Christopher Christensen</w:t>
+    </w:r>
+    <w:r>
+      <w:rPr>
         <w:color w:val="7F7F7F" w:themeColor="text1" w:themeTint="80"/>
         <w:sz w:val="22"/>
         <w:szCs w:val="22"/>
       </w:rPr>
-      <w:t>Christensen</w:t>
-    </w:r>
-    <w:r>
-      <w:rPr>
-        <w:color w:val="7F7F7F" w:themeColor="text1" w:themeTint="80"/>
-        <w:sz w:val="22"/>
-        <w:szCs w:val="22"/>
-      </w:rPr>
       <w:t>]  [</w:t>
     </w:r>
-    <w:proofErr w:type="gramEnd"/>
     <w:r>
       <w:rPr>
         <w:i/>
@@ -11060,25 +10903,25 @@
 </file>
 
 <file path=customXml/item1.xml><?xml version="1.0" encoding="utf-8"?>
+<officeatwork xmlns="http://schemas.officeatwork.com/MasterProperties">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</officeatwork>
+</file>
+
+<file path=customXml/item2.xml><?xml version="1.0" encoding="utf-8"?>
 <officeatwork xmlns="http://schemas.officeatwork.com/Document">eNp7v3u/jUt+cmlual6JnY1PYl56aWJ6qp2RgampjT6ca6MPVwMA6D4SQg==</officeatwork>
 </file>
 
-<file path=customXml/item2.xml><?xml version="1.0" encoding="utf-8"?>
-<officeatwork xmlns="http://schemas.officeatwork.com/MasterProperties">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</officeatwork>
+<file path=customXml/itemProps1.xml><?xml version="1.0" encoding="utf-8"?>
+<ds:datastoreItem xmlns:ds="http://schemas.openxmlformats.org/officeDocument/2006/customXml" ds:itemID="{68540497-11F7-46EF-B3C0-B9B773BE7320}">
+  <ds:schemaRefs>
+    <ds:schemaRef ds:uri="http://schemas.officeatwork.com/MasterProperties"/>
+  </ds:schemaRefs>
+</ds:datastoreItem>
 </file>
 
-<file path=customXml/itemProps1.xml><?xml version="1.0" encoding="utf-8"?>
+<file path=customXml/itemProps2.xml><?xml version="1.0" encoding="utf-8"?>
 <ds:datastoreItem xmlns:ds="http://schemas.openxmlformats.org/officeDocument/2006/customXml" ds:itemID="{8BA22DB3-AADB-456F-A22C-8DC86898D1C8}">
   <ds:schemaRefs>
     <ds:schemaRef ds:uri="http://schemas.officeatwork.com/Document"/>
   </ds:schemaRefs>
 </ds:datastoreItem>
-</file>
-
-<file path=customXml/itemProps2.xml><?xml version="1.0" encoding="utf-8"?>
-<ds:datastoreItem xmlns:ds="http://schemas.openxmlformats.org/officeDocument/2006/customXml" ds:itemID="{68540497-11F7-46EF-B3C0-B9B773BE7320}">
-  <ds:schemaRefs>
-    <ds:schemaRef ds:uri="http://schemas.officeatwork.com/MasterProperties"/>
-  </ds:schemaRefs>
-</ds:datastoreItem>
 </file>
</xml_diff>